<commit_message>
Section 1 1st Pass
1st update to section 1, transferring information to master.
</commit_message>
<xml_diff>
--- a/SDD Master.docx
+++ b/SDD Master.docx
@@ -188,6 +188,10 @@
     <w:p>
       <w:pPr>
         <w:pStyle w:val="Heading1"/>
+        <w:numPr>
+          <w:ilvl w:val="0"/>
+          <w:numId w:val="0"/>
+        </w:numPr>
       </w:pPr>
       <w:bookmarkStart w:id="0" w:name="_Toc107858165"/>
       <w:bookmarkStart w:id="1" w:name="_Toc112092349"/>
@@ -1380,12 +1384,54 @@
         </w:rPr>
         <w:t>.</w:t>
       </w:r>
-      <w:bookmarkStart w:id="10" w:name="_GoBack"/>
+      <w:r>
+        <w:rPr>
+          <w:lang w:val="en-US"/>
+        </w:rPr>
+        <w:t xml:space="preserve"> </w:t>
+      </w:r>
+      <w:r>
+        <w:rPr>
+          <w:lang w:val="en-US"/>
+        </w:rPr>
+        <w:t>The board will update and redraw based on changes to the database.</w:t>
+      </w:r>
+    </w:p>
+    <w:p>
+      <w:pPr>
+        <w:pStyle w:val="Heading1"/>
+      </w:pPr>
+      <w:bookmarkStart w:id="10" w:name="_Toc517251109"/>
+      <w:bookmarkStart w:id="11" w:name="_Toc517668543"/>
+      <w:bookmarkStart w:id="12" w:name="_Toc117484247"/>
+      <w:bookmarkEnd w:id="9"/>
+      <w:r>
+        <w:t>Definitions, Acronyms</w:t>
+      </w:r>
       <w:bookmarkEnd w:id="10"/>
-      <w:r>
+      <w:bookmarkEnd w:id="11"/>
+      <w:r>
+        <w:t xml:space="preserve"> and Abbreviations</w:t>
+      </w:r>
+      <w:bookmarkEnd w:id="12"/>
+    </w:p>
+    <w:p>
+      <w:pPr>
+        <w:ind w:left="720"/>
         <w:rPr>
           <w:lang w:val="en-US"/>
         </w:rPr>
+      </w:pPr>
+      <w:r>
+        <w:rPr>
+          <w:lang w:val="en-US"/>
+        </w:rPr>
+        <w:t>This portion will be updated as necessary as the document grows.</w:t>
+      </w:r>
+      <w:r>
+        <w:rPr>
+          <w:rFonts w:ascii="Arial" w:hAnsi="Arial"/>
+        </w:rPr>
         <w:t xml:space="preserve"> </w:t>
       </w:r>
     </w:p>
@@ -1393,69 +1439,39 @@
       <w:pPr>
         <w:pStyle w:val="Heading1"/>
       </w:pPr>
-      <w:bookmarkStart w:id="11" w:name="_Toc517251109"/>
-      <w:bookmarkStart w:id="12" w:name="_Toc517668543"/>
-      <w:bookmarkStart w:id="13" w:name="_Toc117484247"/>
-      <w:bookmarkEnd w:id="9"/>
-      <w:r>
-        <w:t>Definitions, Acronyms</w:t>
-      </w:r>
-      <w:bookmarkEnd w:id="11"/>
-      <w:bookmarkEnd w:id="12"/>
-      <w:r>
-        <w:t xml:space="preserve"> and Abbreviations</w:t>
+      <w:bookmarkStart w:id="13" w:name="_Toc517668542"/>
+      <w:bookmarkStart w:id="14" w:name="_Toc117484248"/>
+      <w:r>
+        <w:t>Supporting Materials</w:t>
       </w:r>
       <w:bookmarkEnd w:id="13"/>
-    </w:p>
-    <w:p>
-      <w:pPr>
-        <w:pStyle w:val="Comment0"/>
-        <w:rPr>
-          <w:rFonts w:ascii="Arial" w:hAnsi="Arial"/>
-        </w:rPr>
-      </w:pPr>
-      <w:r>
-        <w:rPr>
-          <w:rFonts w:ascii="Arial" w:hAnsi="Arial"/>
-        </w:rPr>
-        <w:t xml:space="preserve">&lt; List any project definitions and acronyms introduced to the project by this design. </w:t>
+      <w:bookmarkEnd w:id="14"/>
+    </w:p>
+    <w:p>
+      <w:pPr>
+        <w:ind w:left="720"/>
+        <w:rPr>
+          <w:lang w:val="en-US"/>
+        </w:rPr>
+      </w:pPr>
+      <w:bookmarkStart w:id="15" w:name="_Toc117484249"/>
+      <w:r>
+        <w:rPr>
+          <w:lang w:val="en-US"/>
+        </w:rPr>
+        <w:t>This portion will be updated as necessary as the document grows.</w:t>
       </w:r>
     </w:p>
     <w:p>
       <w:pPr>
         <w:pStyle w:val="Heading1"/>
       </w:pPr>
-      <w:bookmarkStart w:id="14" w:name="_Toc517668542"/>
-      <w:bookmarkStart w:id="15" w:name="_Toc117484248"/>
-      <w:r>
-        <w:t>Supporting Materials</w:t>
-      </w:r>
-      <w:bookmarkEnd w:id="14"/>
+      <w:bookmarkStart w:id="16" w:name="_GoBack"/>
+      <w:bookmarkEnd w:id="16"/>
+      <w:r>
+        <w:t>Document Overview</w:t>
+      </w:r>
       <w:bookmarkEnd w:id="15"/>
-    </w:p>
-    <w:p>
-      <w:pPr>
-        <w:pStyle w:val="Comment0"/>
-        <w:rPr>
-          <w:rFonts w:ascii="Arial" w:hAnsi="Arial"/>
-        </w:rPr>
-      </w:pPr>
-      <w:r>
-        <w:rPr>
-          <w:rFonts w:ascii="Arial" w:hAnsi="Arial"/>
-        </w:rPr>
-        <w:t>&lt;Note any references or related materials here.</w:t>
-      </w:r>
-    </w:p>
-    <w:p>
-      <w:pPr>
-        <w:pStyle w:val="Heading1"/>
-      </w:pPr>
-      <w:bookmarkStart w:id="16" w:name="_Toc117484249"/>
-      <w:r>
-        <w:t>Document Overview</w:t>
-      </w:r>
-      <w:bookmarkEnd w:id="16"/>
     </w:p>
     <w:p>
       <w:pPr>
@@ -1544,6 +1560,7 @@
       <w:bookmarkStart w:id="22" w:name="_Toc117484251"/>
       <w:bookmarkStart w:id="23" w:name="_Toc517668556"/>
       <w:r>
+        <w:lastRenderedPageBreak/>
         <w:t>Overview</w:t>
       </w:r>
       <w:bookmarkEnd w:id="21"/>
@@ -1588,14 +1605,7 @@
         <w:rPr>
           <w:rFonts w:ascii="Arial" w:hAnsi="Arial"/>
         </w:rPr>
-        <w:t xml:space="preserve"> rather than on </w:t>
-      </w:r>
-      <w:r>
-        <w:rPr>
-          <w:rFonts w:ascii="Arial" w:hAnsi="Arial"/>
-        </w:rPr>
-        <w:lastRenderedPageBreak/>
-        <w:t>details of the particular components. Include information on the major responsibilities and roles that the system (or portions of it) must play.</w:t>
+        <w:t xml:space="preserve"> rather than on details of the particular components. Include information on the major responsibilities and roles that the system (or portions of it) must play.</w:t>
       </w:r>
     </w:p>
     <w:p>
@@ -1842,27 +1852,14 @@
       <w:pStyle w:val="Footer"/>
       <w:jc w:val="center"/>
     </w:pPr>
-    <w:r>
-      <w:fldChar w:fldCharType="begin"/>
-    </w:r>
-    <w:r>
-      <w:instrText xml:space="preserve"> FILENAME  \* MERGEFORMAT </w:instrText>
-    </w:r>
-    <w:r>
-      <w:fldChar w:fldCharType="separate"/>
-    </w:r>
-    <w:r>
-      <w:rPr>
-        <w:noProof/>
-      </w:rPr>
-      <w:t>SDS3_Template.doc</w:t>
-    </w:r>
-    <w:r>
-      <w:rPr>
-        <w:noProof/>
-      </w:rPr>
-      <w:fldChar w:fldCharType="end"/>
-    </w:r>
+    <w:fldSimple w:instr=" FILENAME  \* MERGEFORMAT ">
+      <w:r>
+        <w:rPr>
+          <w:noProof/>
+        </w:rPr>
+        <w:t>SDS3_Template.doc</w:t>
+      </w:r>
+    </w:fldSimple>
     <w:r>
       <w:t xml:space="preserve"> (</w:t>
     </w:r>
@@ -2235,21 +2232,11 @@
     <w:r>
       <w:t xml:space="preserve"> </w:t>
     </w:r>
-    <w:r>
-      <w:fldChar w:fldCharType="begin"/>
-    </w:r>
-    <w:r>
-      <w:instrText xml:space="preserve"> SUBJECT  \* MERGEFORMAT </w:instrText>
-    </w:r>
-    <w:r>
-      <w:fldChar w:fldCharType="separate"/>
-    </w:r>
-    <w:r>
-      <w:t>Software Design Specification</w:t>
-    </w:r>
-    <w:r>
-      <w:fldChar w:fldCharType="end"/>
-    </w:r>
+    <w:fldSimple w:instr=" SUBJECT  \* MERGEFORMAT ">
+      <w:r>
+        <w:t>Software Design Specification</w:t>
+      </w:r>
+    </w:fldSimple>
   </w:p>
 </w:hdr>
 </file>

</xml_diff>